<commit_message>
Quick Fix on 526 HW3 Prob. 4
</commit_message>
<xml_diff>
--- a/CS526/Homework/Module 3/Hw3_P1_P6.docx
+++ b/CS526/Homework/Module 3/Hw3_P1_P6.docx
@@ -507,6 +507,16 @@
           <w:szCs w:val="28"/>
         </w:rPr>
         <w:br/>
+      </w:r>
+      <w:r>
+        <w:rPr>
+          <w:rFonts w:ascii="Times New Roman" w:hAnsi="Times New Roman" w:cs="Times New Roman"/>
+          <w:b/>
+          <w:bCs/>
+          <w:sz w:val="28"/>
+          <w:szCs w:val="28"/>
+        </w:rPr>
+        <w:t>*****Please not 4 should end with “A”. Sorry I neglected to add that here!</w:t>
       </w:r>
     </w:p>
     <w:p>

</xml_diff>